<commit_message>
changed pic and log info
</commit_message>
<xml_diff>
--- a/FormsDbExtractor/docs/README_FORMS-DB-Extractor.docx
+++ b/FormsDbExtractor/docs/README_FORMS-DB-Extractor.docx
@@ -1,6 +1,6 @@
 
 <file path=word/document.xml><?xml version="1.0" encoding="utf-8"?>
-<w:document xmlns:wpc="http://schemas.microsoft.com/office/word/2010/wordprocessingCanvas" xmlns:cx="http://schemas.microsoft.com/office/drawing/2014/chartex" xmlns:cx1="http://schemas.microsoft.com/office/drawing/2015/9/8/chartex" xmlns:cx2="http://schemas.microsoft.com/office/drawing/2015/10/21/chartex" xmlns:cx3="http://schemas.microsoft.com/office/drawing/2016/5/9/chartex" xmlns:cx4="http://schemas.microsoft.com/office/drawing/2016/5/10/chartex" xmlns:cx5="http://schemas.microsoft.com/office/drawing/2016/5/11/chartex" xmlns:cx6="http://schemas.microsoft.com/office/drawing/2016/5/12/chartex" xmlns:cx7="http://schemas.microsoft.com/office/drawing/2016/5/13/chartex" xmlns:cx8="http://schemas.microsoft.com/office/drawing/2016/5/14/chartex" xmlns:mc="http://schemas.openxmlformats.org/markup-compatibility/2006" xmlns:aink="http://schemas.microsoft.com/office/drawing/2016/ink" xmlns:am3d="http://schemas.microsoft.com/office/drawing/2017/model3d" xmlns:o="urn:schemas-microsoft-com:office:office" xmlns:oel="http://schemas.microsoft.com/office/2019/extlst" xmlns:r="http://schemas.openxmlformats.org/officeDocument/2006/relationships" xmlns:m="http://schemas.openxmlformats.org/officeDocument/2006/math" xmlns:v="urn:schemas-microsoft-com:vml" xmlns:wp14="http://schemas.microsoft.com/office/word/2010/wordprocessingDrawing" xmlns:wp="http://schemas.openxmlformats.org/drawingml/2006/wordprocessingDrawing" xmlns:w10="urn:schemas-microsoft-com:office:word" xmlns:w="http://schemas.openxmlformats.org/wordprocessingml/2006/main" xmlns:w14="http://schemas.microsoft.com/office/word/2010/wordml" xmlns:w15="http://schemas.microsoft.com/office/word/2012/wordml" xmlns:w16cex="http://schemas.microsoft.com/office/word/2018/wordml/cex" xmlns:w16cid="http://schemas.microsoft.com/office/word/2016/wordml/cid" xmlns:w16="http://schemas.microsoft.com/office/word/2018/wordml" xmlns:w16du="http://schemas.microsoft.com/office/word/2023/wordml/word16du" xmlns:w16sdtdh="http://schemas.microsoft.com/office/word/2020/wordml/sdtdatahash" xmlns:w16se="http://schemas.microsoft.com/office/word/2015/wordml/symex" xmlns:wpg="http://schemas.microsoft.com/office/word/2010/wordprocessingGroup" xmlns:wpi="http://schemas.microsoft.com/office/word/2010/wordprocessingInk" xmlns:wne="http://schemas.microsoft.com/office/word/2006/wordml" xmlns:wps="http://schemas.microsoft.com/office/word/2010/wordprocessingShape" mc:Ignorable="w14 w15 w16se w16cid w16 w16cex w16sdtdh wp14">
+<w:document xmlns:ve="http://schemas.openxmlformats.org/markup-compatibility/2006" xmlns:o="urn:schemas-microsoft-com:office:office" xmlns:r="http://schemas.openxmlformats.org/officeDocument/2006/relationships" xmlns:m="http://schemas.openxmlformats.org/officeDocument/2006/math" xmlns:v="urn:schemas-microsoft-com:vml" xmlns:wp="http://schemas.openxmlformats.org/drawingml/2006/wordprocessingDrawing" xmlns:w10="urn:schemas-microsoft-com:office:word" xmlns:w="http://schemas.openxmlformats.org/wordprocessingml/2006/main" xmlns:wne="http://schemas.microsoft.com/office/word/2006/wordml">
   <w:body>
     <w:p>
       <w:pPr>
@@ -211,23 +211,7 @@
           <w:sz w:val="28"/>
           <w:szCs w:val="28"/>
         </w:rPr>
-        <w:t xml:space="preserve">Create </w:t>
-      </w:r>
-      <w:proofErr w:type="gramStart"/>
-      <w:r>
-        <w:rPr>
-          <w:sz w:val="28"/>
-          <w:szCs w:val="28"/>
-        </w:rPr>
-        <w:t>a  resource</w:t>
-      </w:r>
-      <w:proofErr w:type="gramEnd"/>
-      <w:r>
-        <w:rPr>
-          <w:sz w:val="28"/>
-          <w:szCs w:val="28"/>
-        </w:rPr>
-        <w:t xml:space="preserve"> group in the azure portal:</w:t>
+        <w:t>Create a  resource group in the azure portal:</w:t>
       </w:r>
     </w:p>
     <w:p>
@@ -264,21 +248,8 @@
           <w:sz w:val="24"/>
           <w:szCs w:val="24"/>
         </w:rPr>
-        <w:t xml:space="preserve">Resource </w:t>
-      </w:r>
-      <w:proofErr w:type="gramStart"/>
-      <w:r>
-        <w:rPr>
-          <w:rFonts w:ascii="Segoe UI" w:eastAsia="Segoe UI" w:hAnsi="Segoe UI" w:cs="Segoe UI"/>
-          <w:b/>
-          <w:bCs/>
-          <w:color w:val="161616"/>
-          <w:sz w:val="24"/>
-          <w:szCs w:val="24"/>
-        </w:rPr>
-        <w:t>groups</w:t>
-      </w:r>
-      <w:proofErr w:type="gramEnd"/>
+        <w:t>Resource groups</w:t>
+      </w:r>
     </w:p>
     <w:p>
       <w:pPr>
@@ -338,19 +309,8 @@
           <w:sz w:val="24"/>
           <w:szCs w:val="24"/>
         </w:rPr>
-        <w:t xml:space="preserve">Enter the </w:t>
-      </w:r>
-      <w:proofErr w:type="gramStart"/>
-      <w:r>
-        <w:rPr>
-          <w:rFonts w:ascii="Segoe UI" w:eastAsia="Segoe UI" w:hAnsi="Segoe UI" w:cs="Segoe UI"/>
-          <w:color w:val="161616"/>
-          <w:sz w:val="24"/>
-          <w:szCs w:val="24"/>
-        </w:rPr>
-        <w:t>values</w:t>
-      </w:r>
-      <w:proofErr w:type="gramEnd"/>
+        <w:t>Enter the values</w:t>
+      </w:r>
     </w:p>
     <w:p>
       <w:pPr>
@@ -423,23 +383,7 @@
           <w:sz w:val="28"/>
           <w:szCs w:val="28"/>
         </w:rPr>
-        <w:t xml:space="preserve">Create </w:t>
-      </w:r>
-      <w:proofErr w:type="gramStart"/>
-      <w:r>
-        <w:rPr>
-          <w:sz w:val="28"/>
-          <w:szCs w:val="28"/>
-        </w:rPr>
-        <w:t>a  Azure</w:t>
-      </w:r>
-      <w:proofErr w:type="gramEnd"/>
-      <w:r>
-        <w:rPr>
-          <w:sz w:val="28"/>
-          <w:szCs w:val="28"/>
-        </w:rPr>
-        <w:t xml:space="preserve"> Key Vault:</w:t>
+        <w:t>Create a  Azure Key Vault:</w:t>
       </w:r>
     </w:p>
     <w:p>
@@ -589,21 +533,12 @@
           <w:szCs w:val="28"/>
         </w:rPr>
       </w:pPr>
-      <w:proofErr w:type="gramStart"/>
       <w:r>
         <w:rPr>
           <w:sz w:val="28"/>
           <w:szCs w:val="28"/>
         </w:rPr>
-        <w:t>Create  a</w:t>
-      </w:r>
-      <w:proofErr w:type="gramEnd"/>
-      <w:r>
-        <w:rPr>
-          <w:sz w:val="28"/>
-          <w:szCs w:val="28"/>
-        </w:rPr>
-        <w:t xml:space="preserve">  Storage Account</w:t>
+        <w:t>Create  a  Storage Account</w:t>
       </w:r>
     </w:p>
     <w:p>
@@ -918,21 +853,12 @@
           <w:szCs w:val="28"/>
         </w:rPr>
       </w:pPr>
-      <w:proofErr w:type="gramStart"/>
       <w:r>
         <w:rPr>
           <w:sz w:val="28"/>
           <w:szCs w:val="28"/>
         </w:rPr>
-        <w:t>Create  a</w:t>
-      </w:r>
-      <w:proofErr w:type="gramEnd"/>
-      <w:r>
-        <w:rPr>
-          <w:sz w:val="28"/>
-          <w:szCs w:val="28"/>
-        </w:rPr>
-        <w:t xml:space="preserve">  Container</w:t>
+        <w:t>Create  a  Container</w:t>
       </w:r>
     </w:p>
     <w:p>
@@ -1060,17 +986,8 @@
           <w:sz w:val="28"/>
           <w:szCs w:val="28"/>
         </w:rPr>
-        <w:t xml:space="preserve">Assign a Key Vault access </w:t>
-      </w:r>
-      <w:proofErr w:type="gramStart"/>
-      <w:r>
-        <w:rPr>
-          <w:sz w:val="28"/>
-          <w:szCs w:val="28"/>
-        </w:rPr>
-        <w:t>policy</w:t>
-      </w:r>
-      <w:proofErr w:type="gramEnd"/>
+        <w:t>Assign a Key Vault access policy</w:t>
+      </w:r>
     </w:p>
     <w:p>
       <w:pPr>
@@ -1114,7 +1031,6 @@
         </w:rPr>
         <w:t xml:space="preserve">, then select </w:t>
       </w:r>
-      <w:proofErr w:type="gramStart"/>
       <w:r>
         <w:rPr>
           <w:rFonts w:ascii="Segoe UI" w:eastAsia="Segoe UI" w:hAnsi="Segoe UI" w:cs="Segoe UI"/>
@@ -1126,7 +1042,6 @@
         </w:rPr>
         <w:t>Create</w:t>
       </w:r>
-      <w:proofErr w:type="gramEnd"/>
     </w:p>
     <w:p>
       <w:pPr>
@@ -1323,7 +1238,7 @@
       <w:tblPr>
         <w:tblStyle w:val="TableGrid"/>
         <w:tblW w:w="9867" w:type="dxa"/>
-        <w:tblLook w:val="04A0" w:firstRow="1" w:lastRow="0" w:firstColumn="1" w:lastColumn="0" w:noHBand="0" w:noVBand="1"/>
+        <w:tblLook w:val="04A0"/>
       </w:tblPr>
       <w:tblGrid>
         <w:gridCol w:w="4718"/>
@@ -2127,10 +2042,10 @@
           <w:noProof/>
         </w:rPr>
         <w:drawing>
-          <wp:inline distT="0" distB="0" distL="0" distR="0" wp14:anchorId="6BBE86E4" wp14:editId="0749C51A">
-            <wp:extent cx="5495925" cy="1257300"/>
-            <wp:effectExtent l="0" t="0" r="0" b="0"/>
-            <wp:docPr id="1045675195" name="Picture 1045675195"/>
+          <wp:inline distT="0" distB="0" distL="0" distR="0">
+            <wp:extent cx="5516537" cy="2082800"/>
+            <wp:effectExtent l="19050" t="0" r="7963" b="0"/>
+            <wp:docPr id="1" name="Picture 1"/>
             <wp:cNvGraphicFramePr>
               <a:graphicFrameLocks xmlns:a="http://schemas.openxmlformats.org/drawingml/2006/main" noChangeAspect="1"/>
             </wp:cNvGraphicFramePr>
@@ -2138,29 +2053,33 @@
               <a:graphicData uri="http://schemas.openxmlformats.org/drawingml/2006/picture">
                 <pic:pic xmlns:pic="http://schemas.openxmlformats.org/drawingml/2006/picture">
                   <pic:nvPicPr>
-                    <pic:cNvPr id="0" name=""/>
-                    <pic:cNvPicPr/>
+                    <pic:cNvPr id="0" name="Picture 1"/>
+                    <pic:cNvPicPr>
+                      <a:picLocks noChangeAspect="1" noChangeArrowheads="1"/>
+                    </pic:cNvPicPr>
                   </pic:nvPicPr>
                   <pic:blipFill>
-                    <a:blip r:embed="rId6" cstate="print">
-                      <a:extLst>
-                        <a:ext uri="{28A0092B-C50C-407E-A947-70E740481C1C}">
-                          <a14:useLocalDpi xmlns:a14="http://schemas.microsoft.com/office/drawing/2010/main" val="0"/>
-                        </a:ext>
-                      </a:extLst>
-                    </a:blip>
+                    <a:blip r:embed="rId6" cstate="print"/>
+                    <a:srcRect/>
                     <a:stretch>
                       <a:fillRect/>
                     </a:stretch>
                   </pic:blipFill>
-                  <pic:spPr>
+                  <pic:spPr bwMode="auto">
                     <a:xfrm>
                       <a:off x="0" y="0"/>
-                      <a:ext cx="5495925" cy="1257300"/>
+                      <a:ext cx="5531250" cy="2088355"/>
                     </a:xfrm>
                     <a:prstGeom prst="rect">
                       <a:avLst/>
                     </a:prstGeom>
+                    <a:noFill/>
+                    <a:ln w="9525">
+                      <a:noFill/>
+                      <a:miter lim="800000"/>
+                      <a:headEnd/>
+                      <a:tailEnd/>
+                    </a:ln>
                   </pic:spPr>
                 </pic:pic>
               </a:graphicData>
@@ -2228,8 +2147,8 @@
 </file>
 
 <file path=word/numbering.xml><?xml version="1.0" encoding="utf-8"?>
-<w:numbering xmlns:wpc="http://schemas.microsoft.com/office/word/2010/wordprocessingCanvas" xmlns:cx="http://schemas.microsoft.com/office/drawing/2014/chartex" xmlns:cx1="http://schemas.microsoft.com/office/drawing/2015/9/8/chartex" xmlns:cx2="http://schemas.microsoft.com/office/drawing/2015/10/21/chartex" xmlns:cx3="http://schemas.microsoft.com/office/drawing/2016/5/9/chartex" xmlns:cx4="http://schemas.microsoft.com/office/drawing/2016/5/10/chartex" xmlns:cx5="http://schemas.microsoft.com/office/drawing/2016/5/11/chartex" xmlns:cx6="http://schemas.microsoft.com/office/drawing/2016/5/12/chartex" xmlns:cx7="http://schemas.microsoft.com/office/drawing/2016/5/13/chartex" xmlns:cx8="http://schemas.microsoft.com/office/drawing/2016/5/14/chartex" xmlns:mc="http://schemas.openxmlformats.org/markup-compatibility/2006" xmlns:aink="http://schemas.microsoft.com/office/drawing/2016/ink" xmlns:am3d="http://schemas.microsoft.com/office/drawing/2017/model3d" xmlns:o="urn:schemas-microsoft-com:office:office" xmlns:oel="http://schemas.microsoft.com/office/2019/extlst" xmlns:r="http://schemas.openxmlformats.org/officeDocument/2006/relationships" xmlns:m="http://schemas.openxmlformats.org/officeDocument/2006/math" xmlns:v="urn:schemas-microsoft-com:vml" xmlns:wp14="http://schemas.microsoft.com/office/word/2010/wordprocessingDrawing" xmlns:wp="http://schemas.openxmlformats.org/drawingml/2006/wordprocessingDrawing" xmlns:w10="urn:schemas-microsoft-com:office:word" xmlns:w="http://schemas.openxmlformats.org/wordprocessingml/2006/main" xmlns:w14="http://schemas.microsoft.com/office/word/2010/wordml" xmlns:w15="http://schemas.microsoft.com/office/word/2012/wordml" xmlns:w16cex="http://schemas.microsoft.com/office/word/2018/wordml/cex" xmlns:w16cid="http://schemas.microsoft.com/office/word/2016/wordml/cid" xmlns:w16="http://schemas.microsoft.com/office/word/2018/wordml" xmlns:w16du="http://schemas.microsoft.com/office/word/2023/wordml/word16du" xmlns:w16sdtdh="http://schemas.microsoft.com/office/word/2020/wordml/sdtdatahash" xmlns:w16se="http://schemas.microsoft.com/office/word/2015/wordml/symex" xmlns:wpg="http://schemas.microsoft.com/office/word/2010/wordprocessingGroup" xmlns:wpi="http://schemas.microsoft.com/office/word/2010/wordprocessingInk" xmlns:wne="http://schemas.microsoft.com/office/word/2006/wordml" xmlns:wps="http://schemas.microsoft.com/office/word/2010/wordprocessingShape" mc:Ignorable="w14 w15 w16se w16cid w16 w16cex w16sdtdh wp14">
-  <w:abstractNum w:abstractNumId="0" w15:restartNumberingAfterBreak="0">
+<w:numbering xmlns:ve="http://schemas.openxmlformats.org/markup-compatibility/2006" xmlns:o="urn:schemas-microsoft-com:office:office" xmlns:r="http://schemas.openxmlformats.org/officeDocument/2006/relationships" xmlns:m="http://schemas.openxmlformats.org/officeDocument/2006/math" xmlns:v="urn:schemas-microsoft-com:vml" xmlns:wp="http://schemas.openxmlformats.org/drawingml/2006/wordprocessingDrawing" xmlns:w10="urn:schemas-microsoft-com:office:word" xmlns:w="http://schemas.openxmlformats.org/wordprocessingml/2006/main" xmlns:wne="http://schemas.microsoft.com/office/word/2006/wordml">
+  <w:abstractNum w:abstractNumId="0">
     <w:nsid w:val="0509A50F"/>
     <w:multiLevelType w:val="hybridMultilevel"/>
     <w:tmpl w:val="691A98F0"/>
@@ -2342,7 +2261,7 @@
       </w:rPr>
     </w:lvl>
   </w:abstractNum>
-  <w:abstractNum w:abstractNumId="1" w15:restartNumberingAfterBreak="0">
+  <w:abstractNum w:abstractNumId="1">
     <w:nsid w:val="0E88E26D"/>
     <w:multiLevelType w:val="hybridMultilevel"/>
     <w:tmpl w:val="C6CE5F4A"/>
@@ -2455,7 +2374,7 @@
       </w:rPr>
     </w:lvl>
   </w:abstractNum>
-  <w:abstractNum w:abstractNumId="2" w15:restartNumberingAfterBreak="0">
+  <w:abstractNum w:abstractNumId="2">
     <w:nsid w:val="151B4915"/>
     <w:multiLevelType w:val="hybridMultilevel"/>
     <w:tmpl w:val="9912C238"/>
@@ -2568,7 +2487,7 @@
       </w:rPr>
     </w:lvl>
   </w:abstractNum>
-  <w:abstractNum w:abstractNumId="3" w15:restartNumberingAfterBreak="0">
+  <w:abstractNum w:abstractNumId="3">
     <w:nsid w:val="1B5182C0"/>
     <w:multiLevelType w:val="hybridMultilevel"/>
     <w:tmpl w:val="89949D62"/>
@@ -2654,7 +2573,7 @@
       </w:pPr>
     </w:lvl>
   </w:abstractNum>
-  <w:abstractNum w:abstractNumId="4" w15:restartNumberingAfterBreak="0">
+  <w:abstractNum w:abstractNumId="4">
     <w:nsid w:val="1EE4D630"/>
     <w:multiLevelType w:val="hybridMultilevel"/>
     <w:tmpl w:val="2AB24184"/>
@@ -2767,7 +2686,7 @@
       </w:rPr>
     </w:lvl>
   </w:abstractNum>
-  <w:abstractNum w:abstractNumId="5" w15:restartNumberingAfterBreak="0">
+  <w:abstractNum w:abstractNumId="5">
     <w:nsid w:val="2600F314"/>
     <w:multiLevelType w:val="hybridMultilevel"/>
     <w:tmpl w:val="2D72C576"/>
@@ -2880,7 +2799,7 @@
       </w:rPr>
     </w:lvl>
   </w:abstractNum>
-  <w:abstractNum w:abstractNumId="6" w15:restartNumberingAfterBreak="0">
+  <w:abstractNum w:abstractNumId="6">
     <w:nsid w:val="2742F99E"/>
     <w:multiLevelType w:val="hybridMultilevel"/>
     <w:tmpl w:val="B5BC9556"/>
@@ -2993,7 +2912,7 @@
       </w:rPr>
     </w:lvl>
   </w:abstractNum>
-  <w:abstractNum w:abstractNumId="7" w15:restartNumberingAfterBreak="0">
+  <w:abstractNum w:abstractNumId="7">
     <w:nsid w:val="2956D711"/>
     <w:multiLevelType w:val="hybridMultilevel"/>
     <w:tmpl w:val="59F47F58"/>
@@ -3106,7 +3025,7 @@
       </w:rPr>
     </w:lvl>
   </w:abstractNum>
-  <w:abstractNum w:abstractNumId="8" w15:restartNumberingAfterBreak="0">
+  <w:abstractNum w:abstractNumId="8">
     <w:nsid w:val="3A278C92"/>
     <w:multiLevelType w:val="hybridMultilevel"/>
     <w:tmpl w:val="1FD48D34"/>
@@ -3192,7 +3111,7 @@
       </w:pPr>
     </w:lvl>
   </w:abstractNum>
-  <w:abstractNum w:abstractNumId="9" w15:restartNumberingAfterBreak="0">
+  <w:abstractNum w:abstractNumId="9">
     <w:nsid w:val="3C398D8A"/>
     <w:multiLevelType w:val="hybridMultilevel"/>
     <w:tmpl w:val="20908566"/>
@@ -3305,7 +3224,7 @@
       </w:rPr>
     </w:lvl>
   </w:abstractNum>
-  <w:abstractNum w:abstractNumId="10" w15:restartNumberingAfterBreak="0">
+  <w:abstractNum w:abstractNumId="10">
     <w:nsid w:val="47A081FD"/>
     <w:multiLevelType w:val="hybridMultilevel"/>
     <w:tmpl w:val="8F646DF6"/>
@@ -3391,7 +3310,7 @@
       </w:pPr>
     </w:lvl>
   </w:abstractNum>
-  <w:abstractNum w:abstractNumId="11" w15:restartNumberingAfterBreak="0">
+  <w:abstractNum w:abstractNumId="11">
     <w:nsid w:val="528AEE01"/>
     <w:multiLevelType w:val="hybridMultilevel"/>
     <w:tmpl w:val="2C0E86C4"/>
@@ -3477,7 +3396,7 @@
       </w:pPr>
     </w:lvl>
   </w:abstractNum>
-  <w:abstractNum w:abstractNumId="12" w15:restartNumberingAfterBreak="0">
+  <w:abstractNum w:abstractNumId="12">
     <w:nsid w:val="5AF9ACAF"/>
     <w:multiLevelType w:val="hybridMultilevel"/>
     <w:tmpl w:val="32AE98BC"/>
@@ -3590,7 +3509,7 @@
       </w:rPr>
     </w:lvl>
   </w:abstractNum>
-  <w:abstractNum w:abstractNumId="13" w15:restartNumberingAfterBreak="0">
+  <w:abstractNum w:abstractNumId="13">
     <w:nsid w:val="78CAB50D"/>
     <w:multiLevelType w:val="hybridMultilevel"/>
     <w:tmpl w:val="A08A3C2C"/>
@@ -3703,7 +3622,7 @@
       </w:rPr>
     </w:lvl>
   </w:abstractNum>
-  <w:abstractNum w:abstractNumId="14" w15:restartNumberingAfterBreak="0">
+  <w:abstractNum w:abstractNumId="14">
     <w:nsid w:val="7AFA7933"/>
     <w:multiLevelType w:val="hybridMultilevel"/>
     <w:tmpl w:val="90661E6E"/>
@@ -3816,7 +3735,7 @@
       </w:rPr>
     </w:lvl>
   </w:abstractNum>
-  <w:abstractNum w:abstractNumId="15" w15:restartNumberingAfterBreak="0">
+  <w:abstractNum w:abstractNumId="15">
     <w:nsid w:val="7DC8CBB7"/>
     <w:multiLevelType w:val="hybridMultilevel"/>
     <w:tmpl w:val="2A72A986"/>
@@ -3929,59 +3848,59 @@
       </w:rPr>
     </w:lvl>
   </w:abstractNum>
-  <w:num w:numId="1" w16cid:durableId="905184140">
+  <w:num w:numId="1">
     <w:abstractNumId w:val="2"/>
   </w:num>
-  <w:num w:numId="2" w16cid:durableId="1278373227">
+  <w:num w:numId="2">
     <w:abstractNumId w:val="14"/>
   </w:num>
-  <w:num w:numId="3" w16cid:durableId="279530028">
+  <w:num w:numId="3">
     <w:abstractNumId w:val="13"/>
   </w:num>
-  <w:num w:numId="4" w16cid:durableId="1017391139">
+  <w:num w:numId="4">
     <w:abstractNumId w:val="7"/>
   </w:num>
-  <w:num w:numId="5" w16cid:durableId="665135711">
+  <w:num w:numId="5">
     <w:abstractNumId w:val="12"/>
   </w:num>
-  <w:num w:numId="6" w16cid:durableId="2061588936">
+  <w:num w:numId="6">
     <w:abstractNumId w:val="6"/>
   </w:num>
-  <w:num w:numId="7" w16cid:durableId="1257591020">
+  <w:num w:numId="7">
     <w:abstractNumId w:val="10"/>
   </w:num>
-  <w:num w:numId="8" w16cid:durableId="1366446544">
+  <w:num w:numId="8">
     <w:abstractNumId w:val="5"/>
   </w:num>
-  <w:num w:numId="9" w16cid:durableId="345981869">
+  <w:num w:numId="9">
     <w:abstractNumId w:val="3"/>
   </w:num>
-  <w:num w:numId="10" w16cid:durableId="1914469811">
+  <w:num w:numId="10">
     <w:abstractNumId w:val="15"/>
   </w:num>
-  <w:num w:numId="11" w16cid:durableId="660735663">
+  <w:num w:numId="11">
     <w:abstractNumId w:val="4"/>
   </w:num>
-  <w:num w:numId="12" w16cid:durableId="78841285">
+  <w:num w:numId="12">
     <w:abstractNumId w:val="11"/>
   </w:num>
-  <w:num w:numId="13" w16cid:durableId="2117824454">
+  <w:num w:numId="13">
     <w:abstractNumId w:val="8"/>
   </w:num>
-  <w:num w:numId="14" w16cid:durableId="615410356">
+  <w:num w:numId="14">
     <w:abstractNumId w:val="0"/>
   </w:num>
-  <w:num w:numId="15" w16cid:durableId="641470003">
+  <w:num w:numId="15">
     <w:abstractNumId w:val="9"/>
   </w:num>
-  <w:num w:numId="16" w16cid:durableId="1588803323">
+  <w:num w:numId="16">
     <w:abstractNumId w:val="1"/>
   </w:num>
 </w:numbering>
 </file>
 
 <file path=word/styles.xml><?xml version="1.0" encoding="utf-8"?>
-<w:styles xmlns:mc="http://schemas.openxmlformats.org/markup-compatibility/2006" xmlns:r="http://schemas.openxmlformats.org/officeDocument/2006/relationships" xmlns:w="http://schemas.openxmlformats.org/wordprocessingml/2006/main" xmlns:w14="http://schemas.microsoft.com/office/word/2010/wordml" xmlns:w15="http://schemas.microsoft.com/office/word/2012/wordml" xmlns:w16cex="http://schemas.microsoft.com/office/word/2018/wordml/cex" xmlns:w16cid="http://schemas.microsoft.com/office/word/2016/wordml/cid" xmlns:w16="http://schemas.microsoft.com/office/word/2018/wordml" xmlns:w16sdtdh="http://schemas.microsoft.com/office/word/2020/wordml/sdtdatahash" xmlns:w16se="http://schemas.microsoft.com/office/word/2015/wordml/symex" mc:Ignorable="w14 w15 w16se w16cid w16 w16cex w16sdtdh">
+<w:styles xmlns:r="http://schemas.openxmlformats.org/officeDocument/2006/relationships" xmlns:w="http://schemas.openxmlformats.org/wordprocessingml/2006/main">
   <w:docDefaults>
     <w:rPrDefault>
       <w:rPr>
@@ -3997,383 +3916,144 @@
       </w:pPr>
     </w:pPrDefault>
   </w:docDefaults>
-  <w:latentStyles w:defLockedState="0" w:defUIPriority="99" w:defSemiHidden="0" w:defUnhideWhenUsed="0" w:defQFormat="0" w:count="376">
-    <w:lsdException w:name="Normal" w:uiPriority="0" w:qFormat="1"/>
-    <w:lsdException w:name="heading 1" w:uiPriority="9" w:qFormat="1"/>
-    <w:lsdException w:name="heading 2" w:semiHidden="1" w:uiPriority="9" w:unhideWhenUsed="1" w:qFormat="1"/>
-    <w:lsdException w:name="heading 3" w:semiHidden="1" w:uiPriority="9" w:unhideWhenUsed="1" w:qFormat="1"/>
-    <w:lsdException w:name="heading 4" w:semiHidden="1" w:uiPriority="9" w:unhideWhenUsed="1" w:qFormat="1"/>
-    <w:lsdException w:name="heading 5" w:semiHidden="1" w:uiPriority="9" w:unhideWhenUsed="1" w:qFormat="1"/>
-    <w:lsdException w:name="heading 6" w:semiHidden="1" w:uiPriority="9" w:unhideWhenUsed="1" w:qFormat="1"/>
-    <w:lsdException w:name="heading 7" w:semiHidden="1" w:uiPriority="9" w:unhideWhenUsed="1" w:qFormat="1"/>
-    <w:lsdException w:name="heading 8" w:semiHidden="1" w:uiPriority="9" w:unhideWhenUsed="1" w:qFormat="1"/>
-    <w:lsdException w:name="heading 9" w:semiHidden="1" w:uiPriority="9" w:unhideWhenUsed="1" w:qFormat="1"/>
-    <w:lsdException w:name="index 1" w:semiHidden="1" w:unhideWhenUsed="1"/>
-    <w:lsdException w:name="index 2" w:semiHidden="1" w:unhideWhenUsed="1"/>
-    <w:lsdException w:name="index 3" w:semiHidden="1" w:unhideWhenUsed="1"/>
-    <w:lsdException w:name="index 4" w:semiHidden="1" w:unhideWhenUsed="1"/>
-    <w:lsdException w:name="index 5" w:semiHidden="1" w:unhideWhenUsed="1"/>
-    <w:lsdException w:name="index 6" w:semiHidden="1" w:unhideWhenUsed="1"/>
-    <w:lsdException w:name="index 7" w:semiHidden="1" w:unhideWhenUsed="1"/>
-    <w:lsdException w:name="index 8" w:semiHidden="1" w:unhideWhenUsed="1"/>
-    <w:lsdException w:name="index 9" w:semiHidden="1" w:unhideWhenUsed="1"/>
-    <w:lsdException w:name="toc 1" w:semiHidden="1" w:uiPriority="39" w:unhideWhenUsed="1"/>
-    <w:lsdException w:name="toc 2" w:semiHidden="1" w:uiPriority="39" w:unhideWhenUsed="1"/>
-    <w:lsdException w:name="toc 3" w:semiHidden="1" w:uiPriority="39" w:unhideWhenUsed="1"/>
-    <w:lsdException w:name="toc 4" w:semiHidden="1" w:uiPriority="39" w:unhideWhenUsed="1"/>
-    <w:lsdException w:name="toc 5" w:semiHidden="1" w:uiPriority="39" w:unhideWhenUsed="1"/>
-    <w:lsdException w:name="toc 6" w:semiHidden="1" w:uiPriority="39" w:unhideWhenUsed="1"/>
-    <w:lsdException w:name="toc 7" w:semiHidden="1" w:uiPriority="39" w:unhideWhenUsed="1"/>
-    <w:lsdException w:name="toc 8" w:semiHidden="1" w:uiPriority="39" w:unhideWhenUsed="1"/>
-    <w:lsdException w:name="toc 9" w:semiHidden="1" w:uiPriority="39" w:unhideWhenUsed="1"/>
-    <w:lsdException w:name="Normal Indent" w:semiHidden="1" w:unhideWhenUsed="1"/>
-    <w:lsdException w:name="footnote text" w:semiHidden="1" w:unhideWhenUsed="1"/>
-    <w:lsdException w:name="annotation text" w:semiHidden="1" w:unhideWhenUsed="1"/>
-    <w:lsdException w:name="header" w:semiHidden="1" w:unhideWhenUsed="1"/>
-    <w:lsdException w:name="footer" w:semiHidden="1" w:unhideWhenUsed="1"/>
-    <w:lsdException w:name="index heading" w:semiHidden="1" w:unhideWhenUsed="1"/>
-    <w:lsdException w:name="caption" w:semiHidden="1" w:uiPriority="35" w:unhideWhenUsed="1" w:qFormat="1"/>
-    <w:lsdException w:name="table of figures" w:semiHidden="1" w:unhideWhenUsed="1"/>
-    <w:lsdException w:name="envelope address" w:semiHidden="1" w:unhideWhenUsed="1"/>
-    <w:lsdException w:name="envelope return" w:semiHidden="1" w:unhideWhenUsed="1"/>
-    <w:lsdException w:name="footnote reference" w:semiHidden="1" w:unhideWhenUsed="1"/>
-    <w:lsdException w:name="annotation reference" w:semiHidden="1" w:unhideWhenUsed="1"/>
-    <w:lsdException w:name="line number" w:semiHidden="1" w:unhideWhenUsed="1"/>
-    <w:lsdException w:name="page number" w:semiHidden="1" w:unhideWhenUsed="1"/>
-    <w:lsdException w:name="endnote reference" w:semiHidden="1" w:unhideWhenUsed="1"/>
-    <w:lsdException w:name="endnote text" w:semiHidden="1" w:unhideWhenUsed="1"/>
-    <w:lsdException w:name="table of authorities" w:semiHidden="1" w:unhideWhenUsed="1"/>
-    <w:lsdException w:name="macro" w:semiHidden="1" w:unhideWhenUsed="1"/>
-    <w:lsdException w:name="toa heading" w:semiHidden="1" w:unhideWhenUsed="1"/>
-    <w:lsdException w:name="List" w:semiHidden="1" w:unhideWhenUsed="1"/>
-    <w:lsdException w:name="List Bullet" w:semiHidden="1" w:unhideWhenUsed="1"/>
-    <w:lsdException w:name="List Number" w:semiHidden="1" w:unhideWhenUsed="1"/>
-    <w:lsdException w:name="List 2" w:semiHidden="1" w:unhideWhenUsed="1"/>
-    <w:lsdException w:name="List 3" w:semiHidden="1" w:unhideWhenUsed="1"/>
-    <w:lsdException w:name="List 4" w:semiHidden="1" w:unhideWhenUsed="1"/>
-    <w:lsdException w:name="List 5" w:semiHidden="1" w:unhideWhenUsed="1"/>
-    <w:lsdException w:name="List Bullet 2" w:semiHidden="1" w:unhideWhenUsed="1"/>
-    <w:lsdException w:name="List Bullet 3" w:semiHidden="1" w:unhideWhenUsed="1"/>
-    <w:lsdException w:name="List Bullet 4" w:semiHidden="1" w:unhideWhenUsed="1"/>
-    <w:lsdException w:name="List Bullet 5" w:semiHidden="1" w:unhideWhenUsed="1"/>
-    <w:lsdException w:name="List Number 2" w:semiHidden="1" w:unhideWhenUsed="1"/>
-    <w:lsdException w:name="List Number 3" w:semiHidden="1" w:unhideWhenUsed="1"/>
-    <w:lsdException w:name="List Number 4" w:semiHidden="1" w:unhideWhenUsed="1"/>
-    <w:lsdException w:name="List Number 5" w:semiHidden="1" w:unhideWhenUsed="1"/>
-    <w:lsdException w:name="Title" w:uiPriority="10" w:qFormat="1"/>
-    <w:lsdException w:name="Closing" w:semiHidden="1" w:unhideWhenUsed="1"/>
-    <w:lsdException w:name="Signature" w:semiHidden="1" w:unhideWhenUsed="1"/>
-    <w:lsdException w:name="Default Paragraph Font" w:semiHidden="1" w:uiPriority="1" w:unhideWhenUsed="1"/>
-    <w:lsdException w:name="Body Text" w:semiHidden="1" w:unhideWhenUsed="1"/>
-    <w:lsdException w:name="Body Text Indent" w:semiHidden="1" w:unhideWhenUsed="1"/>
-    <w:lsdException w:name="List Continue" w:semiHidden="1" w:unhideWhenUsed="1"/>
-    <w:lsdException w:name="List Continue 2" w:semiHidden="1" w:unhideWhenUsed="1"/>
-    <w:lsdException w:name="List Continue 3" w:semiHidden="1" w:unhideWhenUsed="1"/>
-    <w:lsdException w:name="List Continue 4" w:semiHidden="1" w:unhideWhenUsed="1"/>
-    <w:lsdException w:name="List Continue 5" w:semiHidden="1" w:unhideWhenUsed="1"/>
-    <w:lsdException w:name="Message Header" w:semiHidden="1" w:unhideWhenUsed="1"/>
-    <w:lsdException w:name="Subtitle" w:uiPriority="11" w:qFormat="1"/>
-    <w:lsdException w:name="Salutation" w:semiHidden="1" w:unhideWhenUsed="1"/>
-    <w:lsdException w:name="Date" w:semiHidden="1" w:unhideWhenUsed="1"/>
-    <w:lsdException w:name="Body Text First Indent" w:semiHidden="1" w:unhideWhenUsed="1"/>
-    <w:lsdException w:name="Body Text First Indent 2" w:semiHidden="1" w:unhideWhenUsed="1"/>
-    <w:lsdException w:name="Note Heading" w:semiHidden="1" w:unhideWhenUsed="1"/>
-    <w:lsdException w:name="Body Text 2" w:semiHidden="1" w:unhideWhenUsed="1"/>
-    <w:lsdException w:name="Body Text 3" w:semiHidden="1" w:unhideWhenUsed="1"/>
-    <w:lsdException w:name="Body Text Indent 2" w:semiHidden="1" w:unhideWhenUsed="1"/>
-    <w:lsdException w:name="Body Text Indent 3" w:semiHidden="1" w:unhideWhenUsed="1"/>
-    <w:lsdException w:name="Block Text" w:semiHidden="1" w:unhideWhenUsed="1"/>
-    <w:lsdException w:name="Hyperlink" w:semiHidden="1" w:unhideWhenUsed="1"/>
-    <w:lsdException w:name="FollowedHyperlink" w:semiHidden="1" w:unhideWhenUsed="1"/>
-    <w:lsdException w:name="Strong" w:uiPriority="22" w:qFormat="1"/>
-    <w:lsdException w:name="Emphasis" w:uiPriority="20" w:qFormat="1"/>
-    <w:lsdException w:name="Document Map" w:semiHidden="1" w:unhideWhenUsed="1"/>
-    <w:lsdException w:name="Plain Text" w:semiHidden="1" w:unhideWhenUsed="1"/>
-    <w:lsdException w:name="E-mail Signature" w:semiHidden="1" w:unhideWhenUsed="1"/>
-    <w:lsdException w:name="HTML Top of Form" w:semiHidden="1" w:unhideWhenUsed="1"/>
-    <w:lsdException w:name="HTML Bottom of Form" w:semiHidden="1" w:unhideWhenUsed="1"/>
-    <w:lsdException w:name="Normal (Web)" w:semiHidden="1" w:unhideWhenUsed="1"/>
-    <w:lsdException w:name="HTML Acronym" w:semiHidden="1" w:unhideWhenUsed="1"/>
-    <w:lsdException w:name="HTML Address" w:semiHidden="1" w:unhideWhenUsed="1"/>
-    <w:lsdException w:name="HTML Cite" w:semiHidden="1" w:unhideWhenUsed="1"/>
-    <w:lsdException w:name="HTML Code" w:semiHidden="1" w:unhideWhenUsed="1"/>
-    <w:lsdException w:name="HTML Definition" w:semiHidden="1" w:unhideWhenUsed="1"/>
-    <w:lsdException w:name="HTML Keyboard" w:semiHidden="1" w:unhideWhenUsed="1"/>
-    <w:lsdException w:name="HTML Preformatted" w:semiHidden="1" w:unhideWhenUsed="1"/>
-    <w:lsdException w:name="HTML Sample" w:semiHidden="1" w:unhideWhenUsed="1"/>
-    <w:lsdException w:name="HTML Typewriter" w:semiHidden="1" w:unhideWhenUsed="1"/>
-    <w:lsdException w:name="HTML Variable" w:semiHidden="1" w:unhideWhenUsed="1"/>
-    <w:lsdException w:name="Normal Table" w:semiHidden="1" w:unhideWhenUsed="1"/>
-    <w:lsdException w:name="annotation subject" w:semiHidden="1" w:unhideWhenUsed="1"/>
-    <w:lsdException w:name="No List" w:semiHidden="1" w:unhideWhenUsed="1"/>
-    <w:lsdException w:name="Outline List 1" w:semiHidden="1" w:unhideWhenUsed="1"/>
-    <w:lsdException w:name="Outline List 2" w:semiHidden="1" w:unhideWhenUsed="1"/>
-    <w:lsdException w:name="Outline List 3" w:semiHidden="1" w:unhideWhenUsed="1"/>
-    <w:lsdException w:name="Table Simple 1" w:semiHidden="1" w:unhideWhenUsed="1"/>
-    <w:lsdException w:name="Table Simple 2" w:semiHidden="1" w:unhideWhenUsed="1"/>
-    <w:lsdException w:name="Table Simple 3" w:semiHidden="1" w:unhideWhenUsed="1"/>
-    <w:lsdException w:name="Table Classic 1" w:semiHidden="1" w:unhideWhenUsed="1"/>
-    <w:lsdException w:name="Table Classic 2" w:semiHidden="1" w:unhideWhenUsed="1"/>
-    <w:lsdException w:name="Table Classic 3" w:semiHidden="1" w:unhideWhenUsed="1"/>
-    <w:lsdException w:name="Table Classic 4" w:semiHidden="1" w:unhideWhenUsed="1"/>
-    <w:lsdException w:name="Table Colorful 1" w:semiHidden="1" w:unhideWhenUsed="1"/>
-    <w:lsdException w:name="Table Colorful 2" w:semiHidden="1" w:unhideWhenUsed="1"/>
-    <w:lsdException w:name="Table Colorful 3" w:semiHidden="1" w:unhideWhenUsed="1"/>
-    <w:lsdException w:name="Table Columns 1" w:semiHidden="1" w:unhideWhenUsed="1"/>
-    <w:lsdException w:name="Table Columns 2" w:semiHidden="1" w:unhideWhenUsed="1"/>
-    <w:lsdException w:name="Table Columns 3" w:semiHidden="1" w:unhideWhenUsed="1"/>
-    <w:lsdException w:name="Table Columns 4" w:semiHidden="1" w:unhideWhenUsed="1"/>
-    <w:lsdException w:name="Table Columns 5" w:semiHidden="1" w:unhideWhenUsed="1"/>
-    <w:lsdException w:name="Table Grid 1" w:semiHidden="1" w:unhideWhenUsed="1"/>
-    <w:lsdException w:name="Table Grid 2" w:semiHidden="1" w:unhideWhenUsed="1"/>
-    <w:lsdException w:name="Table Grid 3" w:semiHidden="1" w:unhideWhenUsed="1"/>
-    <w:lsdException w:name="Table Grid 4" w:semiHidden="1" w:unhideWhenUsed="1"/>
-    <w:lsdException w:name="Table Grid 5" w:semiHidden="1" w:unhideWhenUsed="1"/>
-    <w:lsdException w:name="Table Grid 6" w:semiHidden="1" w:unhideWhenUsed="1"/>
-    <w:lsdException w:name="Table Grid 7" w:semiHidden="1" w:unhideWhenUsed="1"/>
-    <w:lsdException w:name="Table Grid 8" w:semiHidden="1" w:unhideWhenUsed="1"/>
-    <w:lsdException w:name="Table List 1" w:semiHidden="1" w:unhideWhenUsed="1"/>
-    <w:lsdException w:name="Table List 2" w:semiHidden="1" w:unhideWhenUsed="1"/>
-    <w:lsdException w:name="Table List 3" w:semiHidden="1" w:unhideWhenUsed="1"/>
-    <w:lsdException w:name="Table List 4" w:semiHidden="1" w:unhideWhenUsed="1"/>
-    <w:lsdException w:name="Table List 5" w:semiHidden="1" w:unhideWhenUsed="1"/>
-    <w:lsdException w:name="Table List 6" w:semiHidden="1" w:unhideWhenUsed="1"/>
-    <w:lsdException w:name="Table List 7" w:semiHidden="1" w:unhideWhenUsed="1"/>
-    <w:lsdException w:name="Table List 8" w:semiHidden="1" w:unhideWhenUsed="1"/>
-    <w:lsdException w:name="Table 3D effects 1" w:semiHidden="1" w:unhideWhenUsed="1"/>
-    <w:lsdException w:name="Table 3D effects 2" w:semiHidden="1" w:unhideWhenUsed="1"/>
-    <w:lsdException w:name="Table 3D effects 3" w:semiHidden="1" w:unhideWhenUsed="1"/>
-    <w:lsdException w:name="Table Contemporary" w:semiHidden="1" w:unhideWhenUsed="1"/>
-    <w:lsdException w:name="Table Elegant" w:semiHidden="1" w:unhideWhenUsed="1"/>
-    <w:lsdException w:name="Table Professional" w:semiHidden="1" w:unhideWhenUsed="1"/>
-    <w:lsdException w:name="Table Subtle 1" w:semiHidden="1" w:unhideWhenUsed="1"/>
-    <w:lsdException w:name="Table Subtle 2" w:semiHidden="1" w:unhideWhenUsed="1"/>
-    <w:lsdException w:name="Table Web 1" w:semiHidden="1" w:unhideWhenUsed="1"/>
-    <w:lsdException w:name="Table Web 2" w:semiHidden="1" w:unhideWhenUsed="1"/>
-    <w:lsdException w:name="Table Web 3" w:semiHidden="1" w:unhideWhenUsed="1"/>
-    <w:lsdException w:name="Balloon Text" w:semiHidden="1" w:unhideWhenUsed="1"/>
-    <w:lsdException w:name="Table Grid" w:uiPriority="39"/>
-    <w:lsdException w:name="Table Theme" w:semiHidden="1" w:unhideWhenUsed="1"/>
-    <w:lsdException w:name="Placeholder Text" w:semiHidden="1"/>
-    <w:lsdException w:name="No Spacing" w:uiPriority="1" w:qFormat="1"/>
-    <w:lsdException w:name="Light Shading" w:uiPriority="60"/>
-    <w:lsdException w:name="Light List" w:uiPriority="61"/>
-    <w:lsdException w:name="Light Grid" w:uiPriority="62"/>
-    <w:lsdException w:name="Medium Shading 1" w:uiPriority="63"/>
-    <w:lsdException w:name="Medium Shading 2" w:uiPriority="64"/>
-    <w:lsdException w:name="Medium List 1" w:uiPriority="65"/>
-    <w:lsdException w:name="Medium List 2" w:uiPriority="66"/>
-    <w:lsdException w:name="Medium Grid 1" w:uiPriority="67"/>
-    <w:lsdException w:name="Medium Grid 2" w:uiPriority="68"/>
-    <w:lsdException w:name="Medium Grid 3" w:uiPriority="69"/>
-    <w:lsdException w:name="Dark List" w:uiPriority="70"/>
-    <w:lsdException w:name="Colorful Shading" w:uiPriority="71"/>
-    <w:lsdException w:name="Colorful List" w:uiPriority="72"/>
-    <w:lsdException w:name="Colorful Grid" w:uiPriority="73"/>
-    <w:lsdException w:name="Light Shading Accent 1" w:uiPriority="60"/>
-    <w:lsdException w:name="Light List Accent 1" w:uiPriority="61"/>
-    <w:lsdException w:name="Light Grid Accent 1" w:uiPriority="62"/>
-    <w:lsdException w:name="Medium Shading 1 Accent 1" w:uiPriority="63"/>
-    <w:lsdException w:name="Medium Shading 2 Accent 1" w:uiPriority="64"/>
-    <w:lsdException w:name="Medium List 1 Accent 1" w:uiPriority="65"/>
-    <w:lsdException w:name="Revision" w:semiHidden="1"/>
-    <w:lsdException w:name="List Paragraph" w:uiPriority="34" w:qFormat="1"/>
-    <w:lsdException w:name="Quote" w:uiPriority="29" w:qFormat="1"/>
-    <w:lsdException w:name="Intense Quote" w:uiPriority="30" w:qFormat="1"/>
-    <w:lsdException w:name="Medium List 2 Accent 1" w:uiPriority="66"/>
-    <w:lsdException w:name="Medium Grid 1 Accent 1" w:uiPriority="67"/>
-    <w:lsdException w:name="Medium Grid 2 Accent 1" w:uiPriority="68"/>
-    <w:lsdException w:name="Medium Grid 3 Accent 1" w:uiPriority="69"/>
-    <w:lsdException w:name="Dark List Accent 1" w:uiPriority="70"/>
-    <w:lsdException w:name="Colorful Shading Accent 1" w:uiPriority="71"/>
-    <w:lsdException w:name="Colorful List Accent 1" w:uiPriority="72"/>
-    <w:lsdException w:name="Colorful Grid Accent 1" w:uiPriority="73"/>
-    <w:lsdException w:name="Light Shading Accent 2" w:uiPriority="60"/>
-    <w:lsdException w:name="Light List Accent 2" w:uiPriority="61"/>
-    <w:lsdException w:name="Light Grid Accent 2" w:uiPriority="62"/>
-    <w:lsdException w:name="Medium Shading 1 Accent 2" w:uiPriority="63"/>
-    <w:lsdException w:name="Medium Shading 2 Accent 2" w:uiPriority="64"/>
-    <w:lsdException w:name="Medium List 1 Accent 2" w:uiPriority="65"/>
-    <w:lsdException w:name="Medium List 2 Accent 2" w:uiPriority="66"/>
-    <w:lsdException w:name="Medium Grid 1 Accent 2" w:uiPriority="67"/>
-    <w:lsdException w:name="Medium Grid 2 Accent 2" w:uiPriority="68"/>
-    <w:lsdException w:name="Medium Grid 3 Accent 2" w:uiPriority="69"/>
-    <w:lsdException w:name="Dark List Accent 2" w:uiPriority="70"/>
-    <w:lsdException w:name="Colorful Shading Accent 2" w:uiPriority="71"/>
-    <w:lsdException w:name="Colorful List Accent 2" w:uiPriority="72"/>
-    <w:lsdException w:name="Colorful Grid Accent 2" w:uiPriority="73"/>
-    <w:lsdException w:name="Light Shading Accent 3" w:uiPriority="60"/>
-    <w:lsdException w:name="Light List Accent 3" w:uiPriority="61"/>
-    <w:lsdException w:name="Light Grid Accent 3" w:uiPriority="62"/>
-    <w:lsdException w:name="Medium Shading 1 Accent 3" w:uiPriority="63"/>
-    <w:lsdException w:name="Medium Shading 2 Accent 3" w:uiPriority="64"/>
-    <w:lsdException w:name="Medium List 1 Accent 3" w:uiPriority="65"/>
-    <w:lsdException w:name="Medium List 2 Accent 3" w:uiPriority="66"/>
-    <w:lsdException w:name="Medium Grid 1 Accent 3" w:uiPriority="67"/>
-    <w:lsdException w:name="Medium Grid 2 Accent 3" w:uiPriority="68"/>
-    <w:lsdException w:name="Medium Grid 3 Accent 3" w:uiPriority="69"/>
-    <w:lsdException w:name="Dark List Accent 3" w:uiPriority="70"/>
-    <w:lsdException w:name="Colorful Shading Accent 3" w:uiPriority="71"/>
-    <w:lsdException w:name="Colorful List Accent 3" w:uiPriority="72"/>
-    <w:lsdException w:name="Colorful Grid Accent 3" w:uiPriority="73"/>
-    <w:lsdException w:name="Light Shading Accent 4" w:uiPriority="60"/>
-    <w:lsdException w:name="Light List Accent 4" w:uiPriority="61"/>
-    <w:lsdException w:name="Light Grid Accent 4" w:uiPriority="62"/>
-    <w:lsdException w:name="Medium Shading 1 Accent 4" w:uiPriority="63"/>
-    <w:lsdException w:name="Medium Shading 2 Accent 4" w:uiPriority="64"/>
-    <w:lsdException w:name="Medium List 1 Accent 4" w:uiPriority="65"/>
-    <w:lsdException w:name="Medium List 2 Accent 4" w:uiPriority="66"/>
-    <w:lsdException w:name="Medium Grid 1 Accent 4" w:uiPriority="67"/>
-    <w:lsdException w:name="Medium Grid 2 Accent 4" w:uiPriority="68"/>
-    <w:lsdException w:name="Medium Grid 3 Accent 4" w:uiPriority="69"/>
-    <w:lsdException w:name="Dark List Accent 4" w:uiPriority="70"/>
-    <w:lsdException w:name="Colorful Shading Accent 4" w:uiPriority="71"/>
-    <w:lsdException w:name="Colorful List Accent 4" w:uiPriority="72"/>
-    <w:lsdException w:name="Colorful Grid Accent 4" w:uiPriority="73"/>
-    <w:lsdException w:name="Light Shading Accent 5" w:uiPriority="60"/>
-    <w:lsdException w:name="Light List Accent 5" w:uiPriority="61"/>
-    <w:lsdException w:name="Light Grid Accent 5" w:uiPriority="62"/>
-    <w:lsdException w:name="Medium Shading 1 Accent 5" w:uiPriority="63"/>
-    <w:lsdException w:name="Medium Shading 2 Accent 5" w:uiPriority="64"/>
-    <w:lsdException w:name="Medium List 1 Accent 5" w:uiPriority="65"/>
-    <w:lsdException w:name="Medium List 2 Accent 5" w:uiPriority="66"/>
-    <w:lsdException w:name="Medium Grid 1 Accent 5" w:uiPriority="67"/>
-    <w:lsdException w:name="Medium Grid 2 Accent 5" w:uiPriority="68"/>
-    <w:lsdException w:name="Medium Grid 3 Accent 5" w:uiPriority="69"/>
-    <w:lsdException w:name="Dark List Accent 5" w:uiPriority="70"/>
-    <w:lsdException w:name="Colorful Shading Accent 5" w:uiPriority="71"/>
-    <w:lsdException w:name="Colorful List Accent 5" w:uiPriority="72"/>
-    <w:lsdException w:name="Colorful Grid Accent 5" w:uiPriority="73"/>
-    <w:lsdException w:name="Light Shading Accent 6" w:uiPriority="60"/>
-    <w:lsdException w:name="Light List Accent 6" w:uiPriority="61"/>
-    <w:lsdException w:name="Light Grid Accent 6" w:uiPriority="62"/>
-    <w:lsdException w:name="Medium Shading 1 Accent 6" w:uiPriority="63"/>
-    <w:lsdException w:name="Medium Shading 2 Accent 6" w:uiPriority="64"/>
-    <w:lsdException w:name="Medium List 1 Accent 6" w:uiPriority="65"/>
-    <w:lsdException w:name="Medium List 2 Accent 6" w:uiPriority="66"/>
-    <w:lsdException w:name="Medium Grid 1 Accent 6" w:uiPriority="67"/>
-    <w:lsdException w:name="Medium Grid 2 Accent 6" w:uiPriority="68"/>
-    <w:lsdException w:name="Medium Grid 3 Accent 6" w:uiPriority="69"/>
-    <w:lsdException w:name="Dark List Accent 6" w:uiPriority="70"/>
-    <w:lsdException w:name="Colorful Shading Accent 6" w:uiPriority="71"/>
-    <w:lsdException w:name="Colorful List Accent 6" w:uiPriority="72"/>
-    <w:lsdException w:name="Colorful Grid Accent 6" w:uiPriority="73"/>
-    <w:lsdException w:name="Subtle Emphasis" w:uiPriority="19" w:qFormat="1"/>
-    <w:lsdException w:name="Intense Emphasis" w:uiPriority="21" w:qFormat="1"/>
-    <w:lsdException w:name="Subtle Reference" w:uiPriority="31" w:qFormat="1"/>
-    <w:lsdException w:name="Intense Reference" w:uiPriority="32" w:qFormat="1"/>
-    <w:lsdException w:name="Book Title" w:uiPriority="33" w:qFormat="1"/>
-    <w:lsdException w:name="Bibliography" w:semiHidden="1" w:uiPriority="37" w:unhideWhenUsed="1"/>
-    <w:lsdException w:name="TOC Heading" w:semiHidden="1" w:uiPriority="39" w:unhideWhenUsed="1" w:qFormat="1"/>
-    <w:lsdException w:name="Plain Table 1" w:uiPriority="41"/>
-    <w:lsdException w:name="Plain Table 2" w:uiPriority="42"/>
-    <w:lsdException w:name="Plain Table 3" w:uiPriority="43"/>
-    <w:lsdException w:name="Plain Table 4" w:uiPriority="44"/>
-    <w:lsdException w:name="Plain Table 5" w:uiPriority="45"/>
-    <w:lsdException w:name="Grid Table Light" w:uiPriority="40"/>
-    <w:lsdException w:name="Grid Table 1 Light" w:uiPriority="46"/>
-    <w:lsdException w:name="Grid Table 2" w:uiPriority="47"/>
-    <w:lsdException w:name="Grid Table 3" w:uiPriority="48"/>
-    <w:lsdException w:name="Grid Table 4" w:uiPriority="49"/>
-    <w:lsdException w:name="Grid Table 5 Dark" w:uiPriority="50"/>
-    <w:lsdException w:name="Grid Table 6 Colorful" w:uiPriority="51"/>
-    <w:lsdException w:name="Grid Table 7 Colorful" w:uiPriority="52"/>
-    <w:lsdException w:name="Grid Table 1 Light Accent 1" w:uiPriority="46"/>
-    <w:lsdException w:name="Grid Table 2 Accent 1" w:uiPriority="47"/>
-    <w:lsdException w:name="Grid Table 3 Accent 1" w:uiPriority="48"/>
-    <w:lsdException w:name="Grid Table 4 Accent 1" w:uiPriority="49"/>
-    <w:lsdException w:name="Grid Table 5 Dark Accent 1" w:uiPriority="50"/>
-    <w:lsdException w:name="Grid Table 6 Colorful Accent 1" w:uiPriority="51"/>
-    <w:lsdException w:name="Grid Table 7 Colorful Accent 1" w:uiPriority="52"/>
-    <w:lsdException w:name="Grid Table 1 Light Accent 2" w:uiPriority="46"/>
-    <w:lsdException w:name="Grid Table 2 Accent 2" w:uiPriority="47"/>
-    <w:lsdException w:name="Grid Table 3 Accent 2" w:uiPriority="48"/>
-    <w:lsdException w:name="Grid Table 4 Accent 2" w:uiPriority="49"/>
-    <w:lsdException w:name="Grid Table 5 Dark Accent 2" w:uiPriority="50"/>
-    <w:lsdException w:name="Grid Table 6 Colorful Accent 2" w:uiPriority="51"/>
-    <w:lsdException w:name="Grid Table 7 Colorful Accent 2" w:uiPriority="52"/>
-    <w:lsdException w:name="Grid Table 1 Light Accent 3" w:uiPriority="46"/>
-    <w:lsdException w:name="Grid Table 2 Accent 3" w:uiPriority="47"/>
-    <w:lsdException w:name="Grid Table 3 Accent 3" w:uiPriority="48"/>
-    <w:lsdException w:name="Grid Table 4 Accent 3" w:uiPriority="49"/>
-    <w:lsdException w:name="Grid Table 5 Dark Accent 3" w:uiPriority="50"/>
-    <w:lsdException w:name="Grid Table 6 Colorful Accent 3" w:uiPriority="51"/>
-    <w:lsdException w:name="Grid Table 7 Colorful Accent 3" w:uiPriority="52"/>
-    <w:lsdException w:name="Grid Table 1 Light Accent 4" w:uiPriority="46"/>
-    <w:lsdException w:name="Grid Table 2 Accent 4" w:uiPriority="47"/>
-    <w:lsdException w:name="Grid Table 3 Accent 4" w:uiPriority="48"/>
-    <w:lsdException w:name="Grid Table 4 Accent 4" w:uiPriority="49"/>
-    <w:lsdException w:name="Grid Table 5 Dark Accent 4" w:uiPriority="50"/>
-    <w:lsdException w:name="Grid Table 6 Colorful Accent 4" w:uiPriority="51"/>
-    <w:lsdException w:name="Grid Table 7 Colorful Accent 4" w:uiPriority="52"/>
-    <w:lsdException w:name="Grid Table 1 Light Accent 5" w:uiPriority="46"/>
-    <w:lsdException w:name="Grid Table 2 Accent 5" w:uiPriority="47"/>
-    <w:lsdException w:name="Grid Table 3 Accent 5" w:uiPriority="48"/>
-    <w:lsdException w:name="Grid Table 4 Accent 5" w:uiPriority="49"/>
-    <w:lsdException w:name="Grid Table 5 Dark Accent 5" w:uiPriority="50"/>
-    <w:lsdException w:name="Grid Table 6 Colorful Accent 5" w:uiPriority="51"/>
-    <w:lsdException w:name="Grid Table 7 Colorful Accent 5" w:uiPriority="52"/>
-    <w:lsdException w:name="Grid Table 1 Light Accent 6" w:uiPriority="46"/>
-    <w:lsdException w:name="Grid Table 2 Accent 6" w:uiPriority="47"/>
-    <w:lsdException w:name="Grid Table 3 Accent 6" w:uiPriority="48"/>
-    <w:lsdException w:name="Grid Table 4 Accent 6" w:uiPriority="49"/>
-    <w:lsdException w:name="Grid Table 5 Dark Accent 6" w:uiPriority="50"/>
-    <w:lsdException w:name="Grid Table 6 Colorful Accent 6" w:uiPriority="51"/>
-    <w:lsdException w:name="Grid Table 7 Colorful Accent 6" w:uiPriority="52"/>
-    <w:lsdException w:name="List Table 1 Light" w:uiPriority="46"/>
-    <w:lsdException w:name="List Table 2" w:uiPriority="47"/>
-    <w:lsdException w:name="List Table 3" w:uiPriority="48"/>
-    <w:lsdException w:name="List Table 4" w:uiPriority="49"/>
-    <w:lsdException w:name="List Table 5 Dark" w:uiPriority="50"/>
-    <w:lsdException w:name="List Table 6 Colorful" w:uiPriority="51"/>
-    <w:lsdException w:name="List Table 7 Colorful" w:uiPriority="52"/>
-    <w:lsdException w:name="List Table 1 Light Accent 1" w:uiPriority="46"/>
-    <w:lsdException w:name="List Table 2 Accent 1" w:uiPriority="47"/>
-    <w:lsdException w:name="List Table 3 Accent 1" w:uiPriority="48"/>
-    <w:lsdException w:name="List Table 4 Accent 1" w:uiPriority="49"/>
-    <w:lsdException w:name="List Table 5 Dark Accent 1" w:uiPriority="50"/>
-    <w:lsdException w:name="List Table 6 Colorful Accent 1" w:uiPriority="51"/>
-    <w:lsdException w:name="List Table 7 Colorful Accent 1" w:uiPriority="52"/>
-    <w:lsdException w:name="List Table 1 Light Accent 2" w:uiPriority="46"/>
-    <w:lsdException w:name="List Table 2 Accent 2" w:uiPriority="47"/>
-    <w:lsdException w:name="List Table 3 Accent 2" w:uiPriority="48"/>
-    <w:lsdException w:name="List Table 4 Accent 2" w:uiPriority="49"/>
-    <w:lsdException w:name="List Table 5 Dark Accent 2" w:uiPriority="50"/>
-    <w:lsdException w:name="List Table 6 Colorful Accent 2" w:uiPriority="51"/>
-    <w:lsdException w:name="List Table 7 Colorful Accent 2" w:uiPriority="52"/>
-    <w:lsdException w:name="List Table 1 Light Accent 3" w:uiPriority="46"/>
-    <w:lsdException w:name="List Table 2 Accent 3" w:uiPriority="47"/>
-    <w:lsdException w:name="List Table 3 Accent 3" w:uiPriority="48"/>
-    <w:lsdException w:name="List Table 4 Accent 3" w:uiPriority="49"/>
-    <w:lsdException w:name="List Table 5 Dark Accent 3" w:uiPriority="50"/>
-    <w:lsdException w:name="List Table 6 Colorful Accent 3" w:uiPriority="51"/>
-    <w:lsdException w:name="List Table 7 Colorful Accent 3" w:uiPriority="52"/>
-    <w:lsdException w:name="List Table 1 Light Accent 4" w:uiPriority="46"/>
-    <w:lsdException w:name="List Table 2 Accent 4" w:uiPriority="47"/>
-    <w:lsdException w:name="List Table 3 Accent 4" w:uiPriority="48"/>
-    <w:lsdException w:name="List Table 4 Accent 4" w:uiPriority="49"/>
-    <w:lsdException w:name="List Table 5 Dark Accent 4" w:uiPriority="50"/>
-    <w:lsdException w:name="List Table 6 Colorful Accent 4" w:uiPriority="51"/>
-    <w:lsdException w:name="List Table 7 Colorful Accent 4" w:uiPriority="52"/>
-    <w:lsdException w:name="List Table 1 Light Accent 5" w:uiPriority="46"/>
-    <w:lsdException w:name="List Table 2 Accent 5" w:uiPriority="47"/>
-    <w:lsdException w:name="List Table 3 Accent 5" w:uiPriority="48"/>
-    <w:lsdException w:name="List Table 4 Accent 5" w:uiPriority="49"/>
-    <w:lsdException w:name="List Table 5 Dark Accent 5" w:uiPriority="50"/>
-    <w:lsdException w:name="List Table 6 Colorful Accent 5" w:uiPriority="51"/>
-    <w:lsdException w:name="List Table 7 Colorful Accent 5" w:uiPriority="52"/>
-    <w:lsdException w:name="List Table 1 Light Accent 6" w:uiPriority="46"/>
-    <w:lsdException w:name="List Table 2 Accent 6" w:uiPriority="47"/>
-    <w:lsdException w:name="List Table 3 Accent 6" w:uiPriority="48"/>
-    <w:lsdException w:name="List Table 4 Accent 6" w:uiPriority="49"/>
-    <w:lsdException w:name="List Table 5 Dark Accent 6" w:uiPriority="50"/>
-    <w:lsdException w:name="List Table 6 Colorful Accent 6" w:uiPriority="51"/>
-    <w:lsdException w:name="List Table 7 Colorful Accent 6" w:uiPriority="52"/>
-    <w:lsdException w:name="Mention" w:semiHidden="1" w:unhideWhenUsed="1"/>
-    <w:lsdException w:name="Smart Hyperlink" w:semiHidden="1" w:unhideWhenUsed="1"/>
-    <w:lsdException w:name="Hashtag" w:semiHidden="1" w:unhideWhenUsed="1"/>
-    <w:lsdException w:name="Unresolved Mention" w:semiHidden="1" w:unhideWhenUsed="1"/>
-    <w:lsdException w:name="Smart Link" w:semiHidden="1" w:unhideWhenUsed="1"/>
+  <w:latentStyles w:defLockedState="0" w:defUIPriority="99" w:defSemiHidden="1" w:defUnhideWhenUsed="1" w:defQFormat="0" w:count="267">
+    <w:lsdException w:name="Normal" w:semiHidden="0" w:uiPriority="0" w:unhideWhenUsed="0" w:qFormat="1"/>
+    <w:lsdException w:name="heading 1" w:semiHidden="0" w:uiPriority="9" w:unhideWhenUsed="0" w:qFormat="1"/>
+    <w:lsdException w:name="heading 2" w:uiPriority="9" w:qFormat="1"/>
+    <w:lsdException w:name="heading 3" w:uiPriority="9" w:qFormat="1"/>
+    <w:lsdException w:name="heading 4" w:uiPriority="9" w:qFormat="1"/>
+    <w:lsdException w:name="heading 5" w:uiPriority="9" w:qFormat="1"/>
+    <w:lsdException w:name="heading 6" w:uiPriority="9" w:qFormat="1"/>
+    <w:lsdException w:name="heading 7" w:uiPriority="9" w:qFormat="1"/>
+    <w:lsdException w:name="heading 8" w:uiPriority="9" w:qFormat="1"/>
+    <w:lsdException w:name="heading 9" w:uiPriority="9" w:qFormat="1"/>
+    <w:lsdException w:name="toc 1" w:uiPriority="39"/>
+    <w:lsdException w:name="toc 2" w:uiPriority="39"/>
+    <w:lsdException w:name="toc 3" w:uiPriority="39"/>
+    <w:lsdException w:name="toc 4" w:uiPriority="39"/>
+    <w:lsdException w:name="toc 5" w:uiPriority="39"/>
+    <w:lsdException w:name="toc 6" w:uiPriority="39"/>
+    <w:lsdException w:name="toc 7" w:uiPriority="39"/>
+    <w:lsdException w:name="toc 8" w:uiPriority="39"/>
+    <w:lsdException w:name="toc 9" w:uiPriority="39"/>
+    <w:lsdException w:name="caption" w:uiPriority="35" w:qFormat="1"/>
+    <w:lsdException w:name="Title" w:semiHidden="0" w:uiPriority="10" w:unhideWhenUsed="0" w:qFormat="1"/>
+    <w:lsdException w:name="Default Paragraph Font" w:uiPriority="1"/>
+    <w:lsdException w:name="Subtitle" w:semiHidden="0" w:uiPriority="11" w:unhideWhenUsed="0" w:qFormat="1"/>
+    <w:lsdException w:name="Strong" w:semiHidden="0" w:uiPriority="22" w:unhideWhenUsed="0" w:qFormat="1"/>
+    <w:lsdException w:name="Emphasis" w:semiHidden="0" w:uiPriority="20" w:unhideWhenUsed="0" w:qFormat="1"/>
+    <w:lsdException w:name="Table Grid" w:semiHidden="0" w:uiPriority="39" w:unhideWhenUsed="0"/>
+    <w:lsdException w:name="Placeholder Text" w:unhideWhenUsed="0"/>
+    <w:lsdException w:name="No Spacing" w:semiHidden="0" w:uiPriority="1" w:unhideWhenUsed="0" w:qFormat="1"/>
+    <w:lsdException w:name="Light Shading" w:semiHidden="0" w:uiPriority="60" w:unhideWhenUsed="0"/>
+    <w:lsdException w:name="Light List" w:semiHidden="0" w:uiPriority="61" w:unhideWhenUsed="0"/>
+    <w:lsdException w:name="Light Grid" w:semiHidden="0" w:uiPriority="62" w:unhideWhenUsed="0"/>
+    <w:lsdException w:name="Medium Shading 1" w:semiHidden="0" w:uiPriority="63" w:unhideWhenUsed="0"/>
+    <w:lsdException w:name="Medium Shading 2" w:semiHidden="0" w:uiPriority="64" w:unhideWhenUsed="0"/>
+    <w:lsdException w:name="Medium List 1" w:semiHidden="0" w:uiPriority="65" w:unhideWhenUsed="0"/>
+    <w:lsdException w:name="Medium List 2" w:semiHidden="0" w:uiPriority="66" w:unhideWhenUsed="0"/>
+    <w:lsdException w:name="Medium Grid 1" w:semiHidden="0" w:uiPriority="67" w:unhideWhenUsed="0"/>
+    <w:lsdException w:name="Medium Grid 2" w:semiHidden="0" w:uiPriority="68" w:unhideWhenUsed="0"/>
+    <w:lsdException w:name="Medium Grid 3" w:semiHidden="0" w:uiPriority="69" w:unhideWhenUsed="0"/>
+    <w:lsdException w:name="Dark List" w:semiHidden="0" w:uiPriority="70" w:unhideWhenUsed="0"/>
+    <w:lsdException w:name="Colorful Shading" w:semiHidden="0" w:uiPriority="71" w:unhideWhenUsed="0"/>
+    <w:lsdException w:name="Colorful List" w:semiHidden="0" w:uiPriority="72" w:unhideWhenUsed="0"/>
+    <w:lsdException w:name="Colorful Grid" w:semiHidden="0" w:uiPriority="73" w:unhideWhenUsed="0"/>
+    <w:lsdException w:name="Light Shading Accent 1" w:semiHidden="0" w:uiPriority="60" w:unhideWhenUsed="0"/>
+    <w:lsdException w:name="Light List Accent 1" w:semiHidden="0" w:uiPriority="61" w:unhideWhenUsed="0"/>
+    <w:lsdException w:name="Light Grid Accent 1" w:semiHidden="0" w:uiPriority="62" w:unhideWhenUsed="0"/>
+    <w:lsdException w:name="Medium Shading 1 Accent 1" w:semiHidden="0" w:uiPriority="63" w:unhideWhenUsed="0"/>
+    <w:lsdException w:name="Medium Shading 2 Accent 1" w:semiHidden="0" w:uiPriority="64" w:unhideWhenUsed="0"/>
+    <w:lsdException w:name="Medium List 1 Accent 1" w:semiHidden="0" w:uiPriority="65" w:unhideWhenUsed="0"/>
+    <w:lsdException w:name="Revision" w:unhideWhenUsed="0"/>
+    <w:lsdException w:name="List Paragraph" w:semiHidden="0" w:uiPriority="34" w:unhideWhenUsed="0" w:qFormat="1"/>
+    <w:lsdException w:name="Quote" w:semiHidden="0" w:uiPriority="29" w:unhideWhenUsed="0" w:qFormat="1"/>
+    <w:lsdException w:name="Intense Quote" w:semiHidden="0" w:uiPriority="30" w:unhideWhenUsed="0" w:qFormat="1"/>
+    <w:lsdException w:name="Medium List 2 Accent 1" w:semiHidden="0" w:uiPriority="66" w:unhideWhenUsed="0"/>
+    <w:lsdException w:name="Medium Grid 1 Accent 1" w:semiHidden="0" w:uiPriority="67" w:unhideWhenUsed="0"/>
+    <w:lsdException w:name="Medium Grid 2 Accent 1" w:semiHidden="0" w:uiPriority="68" w:unhideWhenUsed="0"/>
+    <w:lsdException w:name="Medium Grid 3 Accent 1" w:semiHidden="0" w:uiPriority="69" w:unhideWhenUsed="0"/>
+    <w:lsdException w:name="Dark List Accent 1" w:semiHidden="0" w:uiPriority="70" w:unhideWhenUsed="0"/>
+    <w:lsdException w:name="Colorful Shading Accent 1" w:semiHidden="0" w:uiPriority="71" w:unhideWhenUsed="0"/>
+    <w:lsdException w:name="Colorful List Accent 1" w:semiHidden="0" w:uiPriority="72" w:unhideWhenUsed="0"/>
+    <w:lsdException w:name="Colorful Grid Accent 1" w:semiHidden="0" w:uiPriority="73" w:unhideWhenUsed="0"/>
+    <w:lsdException w:name="Light Shading Accent 2" w:semiHidden="0" w:uiPriority="60" w:unhideWhenUsed="0"/>
+    <w:lsdException w:name="Light List Accent 2" w:semiHidden="0" w:uiPriority="61" w:unhideWhenUsed="0"/>
+    <w:lsdException w:name="Light Grid Accent 2" w:semiHidden="0" w:uiPriority="62" w:unhideWhenUsed="0"/>
+    <w:lsdException w:name="Medium Shading 1 Accent 2" w:semiHidden="0" w:uiPriority="63" w:unhideWhenUsed="0"/>
+    <w:lsdException w:name="Medium Shading 2 Accent 2" w:semiHidden="0" w:uiPriority="64" w:unhideWhenUsed="0"/>
+    <w:lsdException w:name="Medium List 1 Accent 2" w:semiHidden="0" w:uiPriority="65" w:unhideWhenUsed="0"/>
+    <w:lsdException w:name="Medium List 2 Accent 2" w:semiHidden="0" w:uiPriority="66" w:unhideWhenUsed="0"/>
+    <w:lsdException w:name="Medium Grid 1 Accent 2" w:semiHidden="0" w:uiPriority="67" w:unhideWhenUsed="0"/>
+    <w:lsdException w:name="Medium Grid 2 Accent 2" w:semiHidden="0" w:uiPriority="68" w:unhideWhenUsed="0"/>
+    <w:lsdException w:name="Medium Grid 3 Accent 2" w:semiHidden="0" w:uiPriority="69" w:unhideWhenUsed="0"/>
+    <w:lsdException w:name="Dark List Accent 2" w:semiHidden="0" w:uiPriority="70" w:unhideWhenUsed="0"/>
+    <w:lsdException w:name="Colorful Shading Accent 2" w:semiHidden="0" w:uiPriority="71" w:unhideWhenUsed="0"/>
+    <w:lsdException w:name="Colorful List Accent 2" w:semiHidden="0" w:uiPriority="72" w:unhideWhenUsed="0"/>
+    <w:lsdException w:name="Colorful Grid Accent 2" w:semiHidden="0" w:uiPriority="73" w:unhideWhenUsed="0"/>
+    <w:lsdException w:name="Light Shading Accent 3" w:semiHidden="0" w:uiPriority="60" w:unhideWhenUsed="0"/>
+    <w:lsdException w:name="Light List Accent 3" w:semiHidden="0" w:uiPriority="61" w:unhideWhenUsed="0"/>
+    <w:lsdException w:name="Light Grid Accent 3" w:semiHidden="0" w:uiPriority="62" w:unhideWhenUsed="0"/>
+    <w:lsdException w:name="Medium Shading 1 Accent 3" w:semiHidden="0" w:uiPriority="63" w:unhideWhenUsed="0"/>
+    <w:lsdException w:name="Medium Shading 2 Accent 3" w:semiHidden="0" w:uiPriority="64" w:unhideWhenUsed="0"/>
+    <w:lsdException w:name="Medium List 1 Accent 3" w:semiHidden="0" w:uiPriority="65" w:unhideWhenUsed="0"/>
+    <w:lsdException w:name="Medium List 2 Accent 3" w:semiHidden="0" w:uiPriority="66" w:unhideWhenUsed="0"/>
+    <w:lsdException w:name="Medium Grid 1 Accent 3" w:semiHidden="0" w:uiPriority="67" w:unhideWhenUsed="0"/>
+    <w:lsdException w:name="Medium Grid 2 Accent 3" w:semiHidden="0" w:uiPriority="68" w:unhideWhenUsed="0"/>
+    <w:lsdException w:name="Medium Grid 3 Accent 3" w:semiHidden="0" w:uiPriority="69" w:unhideWhenUsed="0"/>
+    <w:lsdException w:name="Dark List Accent 3" w:semiHidden="0" w:uiPriority="70" w:unhideWhenUsed="0"/>
+    <w:lsdException w:name="Colorful Shading Accent 3" w:semiHidden="0" w:uiPriority="71" w:unhideWhenUsed="0"/>
+    <w:lsdException w:name="Colorful List Accent 3" w:semiHidden="0" w:uiPriority="72" w:unhideWhenUsed="0"/>
+    <w:lsdException w:name="Colorful Grid Accent 3" w:semiHidden="0" w:uiPriority="73" w:unhideWhenUsed="0"/>
+    <w:lsdException w:name="Light Shading Accent 4" w:semiHidden="0" w:uiPriority="60" w:unhideWhenUsed="0"/>
+    <w:lsdException w:name="Light List Accent 4" w:semiHidden="0" w:uiPriority="61" w:unhideWhenUsed="0"/>
+    <w:lsdException w:name="Light Grid Accent 4" w:semiHidden="0" w:uiPriority="62" w:unhideWhenUsed="0"/>
+    <w:lsdException w:name="Medium Shading 1 Accent 4" w:semiHidden="0" w:uiPriority="63" w:unhideWhenUsed="0"/>
+    <w:lsdException w:name="Medium Shading 2 Accent 4" w:semiHidden="0" w:uiPriority="64" w:unhideWhenUsed="0"/>
+    <w:lsdException w:name="Medium List 1 Accent 4" w:semiHidden="0" w:uiPriority="65" w:unhideWhenUsed="0"/>
+    <w:lsdException w:name="Medium List 2 Accent 4" w:semiHidden="0" w:uiPriority="66" w:unhideWhenUsed="0"/>
+    <w:lsdException w:name="Medium Grid 1 Accent 4" w:semiHidden="0" w:uiPriority="67" w:unhideWhenUsed="0"/>
+    <w:lsdException w:name="Medium Grid 2 Accent 4" w:semiHidden="0" w:uiPriority="68" w:unhideWhenUsed="0"/>
+    <w:lsdException w:name="Medium Grid 3 Accent 4" w:semiHidden="0" w:uiPriority="69" w:unhideWhenUsed="0"/>
+    <w:lsdException w:name="Dark List Accent 4" w:semiHidden="0" w:uiPriority="70" w:unhideWhenUsed="0"/>
+    <w:lsdException w:name="Colorful Shading Accent 4" w:semiHidden="0" w:uiPriority="71" w:unhideWhenUsed="0"/>
+    <w:lsdException w:name="Colorful List Accent 4" w:semiHidden="0" w:uiPriority="72" w:unhideWhenUsed="0"/>
+    <w:lsdException w:name="Colorful Grid Accent 4" w:semiHidden="0" w:uiPriority="73" w:unhideWhenUsed="0"/>
+    <w:lsdException w:name="Light Shading Accent 5" w:semiHidden="0" w:uiPriority="60" w:unhideWhenUsed="0"/>
+    <w:lsdException w:name="Light List Accent 5" w:semiHidden="0" w:uiPriority="61" w:unhideWhenUsed="0"/>
+    <w:lsdException w:name="Light Grid Accent 5" w:semiHidden="0" w:uiPriority="62" w:unhideWhenUsed="0"/>
+    <w:lsdException w:name="Medium Shading 1 Accent 5" w:semiHidden="0" w:uiPriority="63" w:unhideWhenUsed="0"/>
+    <w:lsdException w:name="Medium Shading 2 Accent 5" w:semiHidden="0" w:uiPriority="64" w:unhideWhenUsed="0"/>
+    <w:lsdException w:name="Medium List 1 Accent 5" w:semiHidden="0" w:uiPriority="65" w:unhideWhenUsed="0"/>
+    <w:lsdException w:name="Medium List 2 Accent 5" w:semiHidden="0" w:uiPriority="66" w:unhideWhenUsed="0"/>
+    <w:lsdException w:name="Medium Grid 1 Accent 5" w:semiHidden="0" w:uiPriority="67" w:unhideWhenUsed="0"/>
+    <w:lsdException w:name="Medium Grid 2 Accent 5" w:semiHidden="0" w:uiPriority="68" w:unhideWhenUsed="0"/>
+    <w:lsdException w:name="Medium Grid 3 Accent 5" w:semiHidden="0" w:uiPriority="69" w:unhideWhenUsed="0"/>
+    <w:lsdException w:name="Dark List Accent 5" w:semiHidden="0" w:uiPriority="70" w:unhideWhenUsed="0"/>
+    <w:lsdException w:name="Colorful Shading Accent 5" w:semiHidden="0" w:uiPriority="71" w:unhideWhenUsed="0"/>
+    <w:lsdException w:name="Colorful List Accent 5" w:semiHidden="0" w:uiPriority="72" w:unhideWhenUsed="0"/>
+    <w:lsdException w:name="Colorful Grid Accent 5" w:semiHidden="0" w:uiPriority="73" w:unhideWhenUsed="0"/>
+    <w:lsdException w:name="Light Shading Accent 6" w:semiHidden="0" w:uiPriority="60" w:unhideWhenUsed="0"/>
+    <w:lsdException w:name="Light List Accent 6" w:semiHidden="0" w:uiPriority="61" w:unhideWhenUsed="0"/>
+    <w:lsdException w:name="Light Grid Accent 6" w:semiHidden="0" w:uiPriority="62" w:unhideWhenUsed="0"/>
+    <w:lsdException w:name="Medium Shading 1 Accent 6" w:semiHidden="0" w:uiPriority="63" w:unhideWhenUsed="0"/>
+    <w:lsdException w:name="Medium Shading 2 Accent 6" w:semiHidden="0" w:uiPriority="64" w:unhideWhenUsed="0"/>
+    <w:lsdException w:name="Medium List 1 Accent 6" w:semiHidden="0" w:uiPriority="65" w:unhideWhenUsed="0"/>
+    <w:lsdException w:name="Medium List 2 Accent 6" w:semiHidden="0" w:uiPriority="66" w:unhideWhenUsed="0"/>
+    <w:lsdException w:name="Medium Grid 1 Accent 6" w:semiHidden="0" w:uiPriority="67" w:unhideWhenUsed="0"/>
+    <w:lsdException w:name="Medium Grid 2 Accent 6" w:semiHidden="0" w:uiPriority="68" w:unhideWhenUsed="0"/>
+    <w:lsdException w:name="Medium Grid 3 Accent 6" w:semiHidden="0" w:uiPriority="69" w:unhideWhenUsed="0"/>
+    <w:lsdException w:name="Dark List Accent 6" w:semiHidden="0" w:uiPriority="70" w:unhideWhenUsed="0"/>
+    <w:lsdException w:name="Colorful Shading Accent 6" w:semiHidden="0" w:uiPriority="71" w:unhideWhenUsed="0"/>
+    <w:lsdException w:name="Colorful List Accent 6" w:semiHidden="0" w:uiPriority="72" w:unhideWhenUsed="0"/>
+    <w:lsdException w:name="Colorful Grid Accent 6" w:semiHidden="0" w:uiPriority="73" w:unhideWhenUsed="0"/>
+    <w:lsdException w:name="Subtle Emphasis" w:semiHidden="0" w:uiPriority="19" w:unhideWhenUsed="0" w:qFormat="1"/>
+    <w:lsdException w:name="Intense Emphasis" w:semiHidden="0" w:uiPriority="21" w:unhideWhenUsed="0" w:qFormat="1"/>
+    <w:lsdException w:name="Subtle Reference" w:semiHidden="0" w:uiPriority="31" w:unhideWhenUsed="0" w:qFormat="1"/>
+    <w:lsdException w:name="Intense Reference" w:semiHidden="0" w:uiPriority="32" w:unhideWhenUsed="0" w:qFormat="1"/>
+    <w:lsdException w:name="Book Title" w:semiHidden="0" w:uiPriority="33" w:unhideWhenUsed="0" w:qFormat="1"/>
+    <w:lsdException w:name="Bibliography" w:uiPriority="37"/>
+    <w:lsdException w:name="TOC Heading" w:uiPriority="39" w:qFormat="1"/>
   </w:latentStyles>
   <w:style w:type="paragraph" w:default="1" w:styleId="Normal">
     <w:name w:val="Normal"/>
@@ -4391,6 +4071,7 @@
     <w:uiPriority w:val="99"/>
     <w:semiHidden/>
     <w:unhideWhenUsed/>
+    <w:qFormat/>
     <w:tblPr>
       <w:tblInd w:w="0" w:type="dxa"/>
       <w:tblCellMar>
@@ -4469,6 +4150,7 @@
       <w:spacing w:after="0" w:line="240" w:lineRule="auto"/>
     </w:pPr>
     <w:tblPr>
+      <w:tblInd w:w="0" w:type="dxa"/>
       <w:tblBorders>
         <w:top w:val="single" w:sz="4" w:space="0" w:color="auto"/>
         <w:left w:val="single" w:sz="4" w:space="0" w:color="auto"/>
@@ -4477,6 +4159,12 @@
         <w:insideH w:val="single" w:sz="4" w:space="0" w:color="auto"/>
         <w:insideV w:val="single" w:sz="4" w:space="0" w:color="auto"/>
       </w:tblBorders>
+      <w:tblCellMar>
+        <w:top w:w="0" w:type="dxa"/>
+        <w:left w:w="108" w:type="dxa"/>
+        <w:bottom w:w="0" w:type="dxa"/>
+        <w:right w:w="108" w:type="dxa"/>
+      </w:tblCellMar>
     </w:tblPr>
   </w:style>
 </w:styles>
@@ -4737,7 +4425,7 @@
   <a:extraClrSchemeLst/>
   <a:extLst>
     <a:ext uri="{05A4C25C-085E-4340-85A3-A5531E510DB2}">
-      <thm15:themeFamily xmlns:thm15="http://schemas.microsoft.com/office/thememl/2012/main" name="Office Theme" id="{62F939B6-93AF-4DB8-9C6B-D6C7DFDC589F}" vid="{4A3C46E8-61CC-4603-A589-7422A47A8E4A}"/>
+      <thm15:themeFamily xmlns:thm15="http://schemas.microsoft.com/office/thememl/2012/main" xmlns="" name="Office Theme" id="{62F939B6-93AF-4DB8-9C6B-D6C7DFDC589F}" vid="{4A3C46E8-61CC-4603-A589-7422A47A8E4A}"/>
     </a:ext>
   </a:extLst>
 </a:theme>

</xml_diff>

<commit_message>
getting inputs from sp in formsdbextraction'
</commit_message>
<xml_diff>
--- a/FormsDbExtractor/docs/README_FORMS-DB-Extractor.docx
+++ b/FormsDbExtractor/docs/README_FORMS-DB-Extractor.docx
@@ -1878,7 +1878,86 @@
           <w:sz w:val="26"/>
           <w:szCs w:val="26"/>
         </w:rPr>
-        <w:t>Python &lt;File Path\Filename&gt;</w:t>
+        <w:t>Python &lt;File Path\Filename</w:t>
+      </w:r>
+      <w:r>
+        <w:rPr>
+          <w:sz w:val="26"/>
+          <w:szCs w:val="26"/>
+        </w:rPr>
+        <w:t xml:space="preserve"> </w:t>
+      </w:r>
+      <w:r>
+        <w:t>-</w:t>
+      </w:r>
+      <w:proofErr w:type="spellStart"/>
+      <w:r>
+        <w:t>TableName</w:t>
+      </w:r>
+      <w:proofErr w:type="spellEnd"/>
+      <w:r>
+        <w:t xml:space="preserve"> '</w:t>
+      </w:r>
+      <w:proofErr w:type="spellStart"/>
+      <w:r>
+        <w:t>tablename</w:t>
+      </w:r>
+      <w:proofErr w:type="spellEnd"/>
+      <w:r>
+        <w:t xml:space="preserve"> '  -</w:t>
+      </w:r>
+      <w:proofErr w:type="spellStart"/>
+      <w:r>
+        <w:t>FilterColumn</w:t>
+      </w:r>
+      <w:proofErr w:type="spellEnd"/>
+      <w:r>
+        <w:t xml:space="preserve"> '</w:t>
+      </w:r>
+      <w:r>
+        <w:t>column</w:t>
+      </w:r>
+      <w:r>
+        <w:t>' -</w:t>
+      </w:r>
+      <w:proofErr w:type="spellStart"/>
+      <w:r>
+        <w:t>StartDate</w:t>
+      </w:r>
+      <w:proofErr w:type="spellEnd"/>
+      <w:r>
+        <w:t xml:space="preserve"> '</w:t>
+      </w:r>
+      <w:proofErr w:type="spellStart"/>
+      <w:r>
+        <w:t>startdate</w:t>
+      </w:r>
+      <w:proofErr w:type="spellEnd"/>
+      <w:r>
+        <w:t>' -</w:t>
+      </w:r>
+      <w:proofErr w:type="spellStart"/>
+      <w:r>
+        <w:t>EndDate</w:t>
+      </w:r>
+      <w:proofErr w:type="spellEnd"/>
+      <w:r>
+        <w:t xml:space="preserve"> '</w:t>
+      </w:r>
+      <w:proofErr w:type="spellStart"/>
+      <w:r>
+        <w:t>enddate</w:t>
+      </w:r>
+      <w:proofErr w:type="spellEnd"/>
+      <w:r>
+        <w:t>'</w:t>
+      </w:r>
+      <w:r>
+        <w:rPr>
+          <w:sz w:val="26"/>
+          <w:szCs w:val="26"/>
+        </w:rPr>
+        <w:t>&gt;</w:t>
       </w:r>
     </w:p>
     <w:p>
@@ -1912,6 +1991,63 @@
       </w:r>
       <w:r>
         <w:t>_extractor.py</w:t>
+      </w:r>
+      <w:r>
+        <w:t xml:space="preserve"> </w:t>
+      </w:r>
+      <w:r>
+        <w:t xml:space="preserve"> </w:t>
+      </w:r>
+      <w:r>
+        <w:t>-</w:t>
+      </w:r>
+      <w:proofErr w:type="spellStart"/>
+      <w:r>
+        <w:t>TableName</w:t>
+      </w:r>
+      <w:proofErr w:type="spellEnd"/>
+      <w:r>
+        <w:t xml:space="preserve"> '</w:t>
+      </w:r>
+      <w:proofErr w:type="spellStart"/>
+      <w:r>
+        <w:t>base.record</w:t>
+      </w:r>
+      <w:proofErr w:type="spellEnd"/>
+      <w:r>
+        <w:t>'  -</w:t>
+      </w:r>
+      <w:proofErr w:type="spellStart"/>
+      <w:r>
+        <w:t>FilterColumn</w:t>
+      </w:r>
+      <w:proofErr w:type="spellEnd"/>
+      <w:r>
+        <w:t xml:space="preserve"> '</w:t>
+      </w:r>
+      <w:proofErr w:type="spellStart"/>
+      <w:r>
+        <w:t>createdat</w:t>
+      </w:r>
+      <w:proofErr w:type="spellEnd"/>
+      <w:r>
+        <w:t>' -</w:t>
+      </w:r>
+      <w:proofErr w:type="spellStart"/>
+      <w:r>
+        <w:t>StartDate</w:t>
+      </w:r>
+      <w:proofErr w:type="spellEnd"/>
+      <w:r>
+        <w:t xml:space="preserve"> '2022-11-30' -</w:t>
+      </w:r>
+      <w:proofErr w:type="spellStart"/>
+      <w:r>
+        <w:t>EndDate</w:t>
+      </w:r>
+      <w:proofErr w:type="spellEnd"/>
+      <w:r>
+        <w:t xml:space="preserve"> '2023-03-31'</w:t>
       </w:r>
     </w:p>
     <w:p/>
@@ -4324,7 +4460,7 @@
   <a:extraClrSchemeLst/>
   <a:extLst>
     <a:ext uri="{05A4C25C-085E-4340-85A3-A5531E510DB2}">
-      <thm15:themeFamily xmlns:thm15="http://schemas.microsoft.com/office/thememl/2012/main" xmlns="" name="Office Theme" id="{62F939B6-93AF-4DB8-9C6B-D6C7DFDC589F}" vid="{4A3C46E8-61CC-4603-A589-7422A47A8E4A}"/>
+      <thm15:themeFamily xmlns="" xmlns:thm15="http://schemas.microsoft.com/office/thememl/2012/main" name="Office Theme" id="{62F939B6-93AF-4DB8-9C6B-D6C7DFDC589F}" vid="{4A3C46E8-61CC-4603-A589-7422A47A8E4A}"/>
     </a:ext>
   </a:extLst>
 </a:theme>

</xml_diff>